<commit_message>
Make changes to the documentation
</commit_message>
<xml_diff>
--- a/documentation/FMS_documentation.docx
+++ b/documentation/FMS_documentation.docx
@@ -23,7 +23,7 @@
       </w:r>
       <w:r>
         <w:drawing>
-          <wp:inline xmlns:wp14="http://schemas.microsoft.com/office/word/2010/wordprocessingDrawing" wp14:editId="52C12CA3" wp14:anchorId="0689E12C">
+          <wp:inline xmlns:wp14="http://schemas.microsoft.com/office/word/2010/wordprocessingDrawing" wp14:editId="589C603B" wp14:anchorId="0689E12C">
             <wp:extent cx="4705352" cy="4705352"/>
             <wp:effectExtent l="0" t="0" r="0" b="0"/>
             <wp:docPr id="78201495" name="" title=""/>
@@ -38,7 +38,7 @@
                     <pic:cNvPicPr/>
                   </pic:nvPicPr>
                   <pic:blipFill>
-                    <a:blip r:embed="R9204f6ea682848a5">
+                    <a:blip r:embed="R3c11cb156ed24a40">
                       <a:extLst xmlns:a="http://schemas.openxmlformats.org/drawingml/2006/main">
                         <a:ext xmlns:a="http://schemas.openxmlformats.org/drawingml/2006/main" uri="{28A0092B-C50C-407E-A947-70E740481C1C}">
                           <a14:useLocalDpi xmlns:a14="http://schemas.microsoft.com/office/drawing/2010/main" val="0"/>
@@ -618,7 +618,21 @@
           <w:sz w:val="36"/>
           <w:szCs w:val="36"/>
         </w:rPr>
-        <w:t>provides accessability for everyone</w:t>
+        <w:t xml:space="preserve">provides </w:t>
+      </w:r>
+      <w:r>
+        <w:rPr>
+          <w:sz w:val="36"/>
+          <w:szCs w:val="36"/>
+        </w:rPr>
+        <w:t>accessibility</w:t>
+      </w:r>
+      <w:r>
+        <w:rPr>
+          <w:sz w:val="36"/>
+          <w:szCs w:val="36"/>
+        </w:rPr>
+        <w:t xml:space="preserve"> for everyone</w:t>
       </w:r>
       <w:r>
         <w:rPr>
@@ -1588,7 +1602,7 @@
       </w:pPr>
       <w:r>
         <w:drawing>
-          <wp:inline wp14:editId="2263232F" wp14:anchorId="4EE36899">
+          <wp:inline wp14:editId="3EA7156B" wp14:anchorId="4EE36899">
             <wp:extent cx="847723" cy="847723"/>
             <wp:effectExtent l="0" t="0" r="0" b="0"/>
             <wp:docPr id="728846738" name="" title=""/>
@@ -1603,7 +1617,7 @@
                     <pic:cNvPicPr/>
                   </pic:nvPicPr>
                   <pic:blipFill>
-                    <a:blip r:embed="R9a4b1d9bb0104726">
+                    <a:blip r:embed="R69154879e949402f">
                       <a:extLst>
                         <a:ext xmlns:a="http://schemas.openxmlformats.org/drawingml/2006/main" uri="{28A0092B-C50C-407E-A947-70E740481C1C}">
                           <a14:useLocalDpi val="0"/>
@@ -1680,7 +1694,7 @@
       </w:pPr>
       <w:r>
         <w:drawing>
-          <wp:inline wp14:editId="05CBA5F2" wp14:anchorId="708493E1">
+          <wp:inline wp14:editId="53458C20" wp14:anchorId="708493E1">
             <wp:extent cx="846000" cy="846000"/>
             <wp:effectExtent l="0" t="0" r="0" b="0"/>
             <wp:docPr id="802245726" name="" title=""/>
@@ -1695,7 +1709,7 @@
                     <pic:cNvPicPr/>
                   </pic:nvPicPr>
                   <pic:blipFill>
-                    <a:blip r:embed="R4d05e21f60e64723">
+                    <a:blip r:embed="Rcb3ae0f1fa714784">
                       <a:extLst>
                         <a:ext xmlns:a="http://schemas.openxmlformats.org/drawingml/2006/main" uri="{28A0092B-C50C-407E-A947-70E740481C1C}">
                           <a14:useLocalDpi val="0"/>
@@ -1846,7 +1860,7 @@
     <w:p>
       <w:r>
         <w:drawing>
-          <wp:inline wp14:editId="1EBF8497" wp14:anchorId="292B6F6A">
+          <wp:inline wp14:editId="066E9A8F" wp14:anchorId="292B6F6A">
             <wp:extent cx="921536" cy="846000"/>
             <wp:effectExtent l="0" t="0" r="0" b="0"/>
             <wp:docPr id="1817370152" name="" title=""/>
@@ -1861,7 +1875,7 @@
                     <pic:cNvPicPr/>
                   </pic:nvPicPr>
                   <pic:blipFill>
-                    <a:blip r:embed="R44a1760197f849f1">
+                    <a:blip r:embed="R506676254d6f4508">
                       <a:extLst>
                         <a:ext xmlns:a="http://schemas.openxmlformats.org/drawingml/2006/main" uri="{28A0092B-C50C-407E-A947-70E740481C1C}">
                           <a14:useLocalDpi val="0"/>
@@ -1889,7 +1903,7 @@
       </w:r>
       <w:r>
         <w:drawing>
-          <wp:inline wp14:editId="674418DA" wp14:anchorId="4E3990F5">
+          <wp:inline wp14:editId="6E9E6CA7" wp14:anchorId="4E3990F5">
             <wp:extent cx="846000" cy="846000"/>
             <wp:effectExtent l="0" t="0" r="0" b="0"/>
             <wp:docPr id="1634656771" name="" title=""/>
@@ -1904,7 +1918,7 @@
                     <pic:cNvPicPr/>
                   </pic:nvPicPr>
                   <pic:blipFill>
-                    <a:blip r:embed="R4cfb043f9cab446d">
+                    <a:blip r:embed="R6ecb717e4afc4742">
                       <a:extLst>
                         <a:ext xmlns:a="http://schemas.openxmlformats.org/drawingml/2006/main" uri="{28A0092B-C50C-407E-A947-70E740481C1C}">
                           <a14:useLocalDpi val="0"/>
@@ -1968,7 +1982,7 @@
       </w:pPr>
       <w:r>
         <w:drawing>
-          <wp:inline wp14:editId="1FF16020" wp14:anchorId="32192E6A">
+          <wp:inline wp14:editId="5F77F461" wp14:anchorId="32192E6A">
             <wp:extent cx="846000" cy="846000"/>
             <wp:effectExtent l="0" t="0" r="0" b="0"/>
             <wp:docPr id="379530936" name="" title=""/>
@@ -1983,7 +1997,7 @@
                     <pic:cNvPicPr/>
                   </pic:nvPicPr>
                   <pic:blipFill>
-                    <a:blip r:embed="Rca2f9706dba84a49">
+                    <a:blip r:embed="R224eb9334f1e43e1">
                       <a:extLst>
                         <a:ext xmlns:a="http://schemas.openxmlformats.org/drawingml/2006/main" uri="{28A0092B-C50C-407E-A947-70E740481C1C}">
                           <a14:useLocalDpi val="0"/>
@@ -2011,7 +2025,7 @@
       </w:r>
       <w:r>
         <w:drawing>
-          <wp:inline wp14:editId="40410D68" wp14:anchorId="5F7FCB61">
+          <wp:inline wp14:editId="2FFCAFF2" wp14:anchorId="5F7FCB61">
             <wp:extent cx="846000" cy="846000"/>
             <wp:effectExtent l="0" t="0" r="0" b="0"/>
             <wp:docPr id="842930566" name="" title=""/>
@@ -2026,7 +2040,7 @@
                     <pic:cNvPicPr/>
                   </pic:nvPicPr>
                   <pic:blipFill>
-                    <a:blip r:embed="R4efbb7f3e11642e8">
+                    <a:blip r:embed="R44a5d97f46d145df">
                       <a:extLst>
                         <a:ext xmlns:a="http://schemas.openxmlformats.org/drawingml/2006/main" uri="{28A0092B-C50C-407E-A947-70E740481C1C}">
                           <a14:useLocalDpi val="0"/>
@@ -2054,7 +2068,7 @@
       </w:r>
       <w:r>
         <w:drawing>
-          <wp:inline wp14:editId="7855A0B5" wp14:anchorId="28CBC4BB">
+          <wp:inline wp14:editId="264AD578" wp14:anchorId="28CBC4BB">
             <wp:extent cx="769800" cy="769800"/>
             <wp:effectExtent l="0" t="0" r="0" b="0"/>
             <wp:docPr id="923489507" name="" title=""/>
@@ -2069,7 +2083,7 @@
                     <pic:cNvPicPr/>
                   </pic:nvPicPr>
                   <pic:blipFill>
-                    <a:blip r:embed="R4d1b4046210543cc">
+                    <a:blip r:embed="Rd02e0a71d94e47e8">
                       <a:extLst>
                         <a:ext xmlns:a="http://schemas.openxmlformats.org/drawingml/2006/main" uri="{28A0092B-C50C-407E-A947-70E740481C1C}">
                           <a14:useLocalDpi val="0"/>
@@ -2097,7 +2111,7 @@
       </w:r>
       <w:r>
         <w:drawing>
-          <wp:inline wp14:editId="66310BDB" wp14:anchorId="45CE090F">
+          <wp:inline wp14:editId="750505D1" wp14:anchorId="45CE090F">
             <wp:extent cx="779325" cy="779325"/>
             <wp:effectExtent l="0" t="0" r="0" b="0"/>
             <wp:docPr id="1766471618" name="" title=""/>
@@ -2112,7 +2126,7 @@
                     <pic:cNvPicPr/>
                   </pic:nvPicPr>
                   <pic:blipFill>
-                    <a:blip r:embed="Re446bae564f54b4a">
+                    <a:blip r:embed="R28d9eeea8e704828">
                       <a:extLst>
                         <a:ext xmlns:a="http://schemas.openxmlformats.org/drawingml/2006/main" uri="{28A0092B-C50C-407E-A947-70E740481C1C}">
                           <a14:useLocalDpi val="0"/>
@@ -2140,7 +2154,7 @@
       </w:r>
       <w:r>
         <w:drawing>
-          <wp:inline wp14:editId="508FF553" wp14:anchorId="121B8506">
+          <wp:inline wp14:editId="0D8EBF06" wp14:anchorId="121B8506">
             <wp:extent cx="836475" cy="836475"/>
             <wp:effectExtent l="0" t="0" r="0" b="0"/>
             <wp:docPr id="1425178440" name="" title=""/>
@@ -2155,7 +2169,7 @@
                     <pic:cNvPicPr/>
                   </pic:nvPicPr>
                   <pic:blipFill>
-                    <a:blip r:embed="Rff9b364e4396457a">
+                    <a:blip r:embed="R4084dc09ef17472a">
                       <a:extLst>
                         <a:ext xmlns:a="http://schemas.openxmlformats.org/drawingml/2006/main" uri="{28A0092B-C50C-407E-A947-70E740481C1C}">
                           <a14:useLocalDpi val="0"/>
@@ -2289,7 +2303,7 @@
     <w:p>
       <w:r>
         <w:drawing>
-          <wp:inline wp14:editId="52204C3A" wp14:anchorId="5D6ADBE3">
+          <wp:inline wp14:editId="74706518" wp14:anchorId="5D6ADBE3">
             <wp:extent cx="846000" cy="846000"/>
             <wp:effectExtent l="0" t="0" r="0" b="0"/>
             <wp:docPr id="719727444" name="" title=""/>
@@ -2304,7 +2318,7 @@
                     <pic:cNvPicPr/>
                   </pic:nvPicPr>
                   <pic:blipFill>
-                    <a:blip r:embed="R61606ae8c5f74698">
+                    <a:blip r:embed="Rc33ad443e367472c">
                       <a:extLst>
                         <a:ext xmlns:a="http://schemas.openxmlformats.org/drawingml/2006/main" uri="{28A0092B-C50C-407E-A947-70E740481C1C}">
                           <a14:useLocalDpi val="0"/>
@@ -2332,7 +2346,7 @@
       </w:r>
       <w:r>
         <w:drawing>
-          <wp:inline wp14:editId="41320EF0" wp14:anchorId="5805B390">
+          <wp:inline wp14:editId="56305785" wp14:anchorId="5805B390">
             <wp:extent cx="1504257" cy="846000"/>
             <wp:effectExtent l="0" t="0" r="0" b="0"/>
             <wp:docPr id="1541488933" name="" title=""/>
@@ -2347,7 +2361,7 @@
                     <pic:cNvPicPr/>
                   </pic:nvPicPr>
                   <pic:blipFill>
-                    <a:blip r:embed="Rcc6f17e91f684ee2">
+                    <a:blip r:embed="R3c996725c13f4ac8">
                       <a:extLst>
                         <a:ext xmlns:a="http://schemas.openxmlformats.org/drawingml/2006/main" uri="{28A0092B-C50C-407E-A947-70E740481C1C}">
                           <a14:useLocalDpi val="0"/>
@@ -3517,7 +3531,7 @@
     <w:name w:val="List Paragraph"/>
     <w:basedOn w:val="Normal"/>
     <w:qFormat/>
-    <w:rsid w:val="3874DAF6"/>
+    <w:rsid w:val="63F58BBD"/>
     <w:pPr>
       <w:spacing/>
       <w:ind w:left="720"/>

</xml_diff>